<commit_message>
Update Resume with Online Resume
</commit_message>
<xml_diff>
--- a/public/Resume.docx
+++ b/public/Resume.docx
@@ -216,7 +216,7 @@
     </w:p>
     <w:p>
       <w:pPr>
-        <w:jc w:val="center"/>
+        <w:ind w:left="0" w:firstLine="0"/>
         <w:rPr>
           <w:rFonts w:ascii="Calibri" w:cs="Calibri" w:eastAsia="Calibri" w:hAnsi="Calibri"/>
           <w:b w:val="1"/>
@@ -230,211 +230,809 @@
         </w:rPr>
       </w:r>
     </w:p>
-    <w:p>
-      <w:pPr>
-        <w:rPr>
-          <w:rFonts w:ascii="Calibri" w:cs="Calibri" w:eastAsia="Calibri" w:hAnsi="Calibri"/>
-          <w:sz w:val="22"/>
-          <w:szCs w:val="22"/>
-        </w:rPr>
-      </w:pPr>
-      <w:r>
-        <w:rPr>
-          <w:rFonts w:ascii="Calibri" w:cs="Calibri" w:eastAsia="Calibri" w:hAnsi="Calibri"/>
-          <w:b w:val="1"/>
-          <w:sz w:val="22"/>
-          <w:szCs w:val="22"/>
-          <w:rtl w:val="0"/>
-        </w:rPr>
-        <w:t xml:space="preserve">Programming Languages</w:t>
-      </w:r>
-      <w:r>
-        <w:rPr>
-          <w:rFonts w:ascii="Calibri" w:cs="Calibri" w:eastAsia="Calibri" w:hAnsi="Calibri"/>
-          <w:sz w:val="22"/>
-          <w:szCs w:val="22"/>
-          <w:rtl w:val="0"/>
-        </w:rPr>
-        <w:t xml:space="preserve">: Python, Java, C#, C++, PHP, JavaScript</w:t>
-      </w:r>
-    </w:p>
-    <w:p>
-      <w:pPr>
-        <w:rPr>
-          <w:rFonts w:ascii="Calibri" w:cs="Calibri" w:eastAsia="Calibri" w:hAnsi="Calibri"/>
-          <w:sz w:val="22"/>
-          <w:szCs w:val="22"/>
-        </w:rPr>
-      </w:pPr>
-      <w:r>
-        <w:rPr>
-          <w:rFonts w:ascii="Calibri" w:cs="Calibri" w:eastAsia="Calibri" w:hAnsi="Calibri"/>
-          <w:b w:val="1"/>
-          <w:sz w:val="22"/>
-          <w:szCs w:val="22"/>
-          <w:rtl w:val="0"/>
-        </w:rPr>
-        <w:t xml:space="preserve">Frameworks &amp; Libraries</w:t>
-      </w:r>
-      <w:r>
-        <w:rPr>
-          <w:rFonts w:ascii="Calibri" w:cs="Calibri" w:eastAsia="Calibri" w:hAnsi="Calibri"/>
-          <w:sz w:val="22"/>
-          <w:szCs w:val="22"/>
-          <w:rtl w:val="0"/>
-        </w:rPr>
-        <w:t xml:space="preserve">: React, Angular, Node.js</w:t>
-      </w:r>
-    </w:p>
-    <w:p>
-      <w:pPr>
-        <w:rPr>
-          <w:rFonts w:ascii="Calibri" w:cs="Calibri" w:eastAsia="Calibri" w:hAnsi="Calibri"/>
-          <w:sz w:val="22"/>
-          <w:szCs w:val="22"/>
-        </w:rPr>
-      </w:pPr>
-      <w:r>
-        <w:rPr>
-          <w:rFonts w:ascii="Calibri" w:cs="Calibri" w:eastAsia="Calibri" w:hAnsi="Calibri"/>
-          <w:b w:val="1"/>
-          <w:sz w:val="22"/>
-          <w:szCs w:val="22"/>
-          <w:rtl w:val="0"/>
-        </w:rPr>
-        <w:t xml:space="preserve">Web Technologies</w:t>
-      </w:r>
-      <w:r>
-        <w:rPr>
-          <w:rFonts w:ascii="Calibri" w:cs="Calibri" w:eastAsia="Calibri" w:hAnsi="Calibri"/>
-          <w:sz w:val="22"/>
-          <w:szCs w:val="22"/>
-          <w:rtl w:val="0"/>
-        </w:rPr>
-        <w:t xml:space="preserve">: HTML, CSS</w:t>
-      </w:r>
-    </w:p>
-    <w:p>
-      <w:pPr>
-        <w:rPr>
-          <w:rFonts w:ascii="Calibri" w:cs="Calibri" w:eastAsia="Calibri" w:hAnsi="Calibri"/>
-          <w:sz w:val="22"/>
-          <w:szCs w:val="22"/>
-        </w:rPr>
-      </w:pPr>
-      <w:r>
-        <w:rPr>
-          <w:rFonts w:ascii="Calibri" w:cs="Calibri" w:eastAsia="Calibri" w:hAnsi="Calibri"/>
-          <w:b w:val="1"/>
-          <w:sz w:val="22"/>
-          <w:szCs w:val="22"/>
-          <w:rtl w:val="0"/>
-        </w:rPr>
-        <w:t xml:space="preserve">Mobile Development</w:t>
-      </w:r>
-      <w:r>
-        <w:rPr>
-          <w:rFonts w:ascii="Calibri" w:cs="Calibri" w:eastAsia="Calibri" w:hAnsi="Calibri"/>
-          <w:sz w:val="22"/>
-          <w:szCs w:val="22"/>
-          <w:rtl w:val="0"/>
-        </w:rPr>
-        <w:t xml:space="preserve">: Android Studio</w:t>
-      </w:r>
-    </w:p>
-    <w:p>
-      <w:pPr>
-        <w:rPr>
-          <w:rFonts w:ascii="Calibri" w:cs="Calibri" w:eastAsia="Calibri" w:hAnsi="Calibri"/>
-          <w:sz w:val="22"/>
-          <w:szCs w:val="22"/>
-        </w:rPr>
-      </w:pPr>
-      <w:r>
-        <w:rPr>
-          <w:rFonts w:ascii="Calibri" w:cs="Calibri" w:eastAsia="Calibri" w:hAnsi="Calibri"/>
-          <w:b w:val="1"/>
-          <w:sz w:val="22"/>
-          <w:szCs w:val="22"/>
-          <w:rtl w:val="0"/>
-        </w:rPr>
-        <w:t xml:space="preserve">Server &amp; DevOps Tools</w:t>
-      </w:r>
-      <w:r>
-        <w:rPr>
-          <w:rFonts w:ascii="Calibri" w:cs="Calibri" w:eastAsia="Calibri" w:hAnsi="Calibri"/>
-          <w:sz w:val="22"/>
-          <w:szCs w:val="22"/>
-          <w:rtl w:val="0"/>
-        </w:rPr>
-        <w:t xml:space="preserve">: Docker, Kubernetes, Azure DevOps, OpenAI API</w:t>
-      </w:r>
-    </w:p>
-    <w:p>
-      <w:pPr>
-        <w:rPr>
-          <w:rFonts w:ascii="Calibri" w:cs="Calibri" w:eastAsia="Calibri" w:hAnsi="Calibri"/>
-          <w:sz w:val="22"/>
-          <w:szCs w:val="22"/>
-        </w:rPr>
-      </w:pPr>
-      <w:r>
-        <w:rPr>
-          <w:rFonts w:ascii="Calibri" w:cs="Calibri" w:eastAsia="Calibri" w:hAnsi="Calibri"/>
-          <w:b w:val="1"/>
-          <w:sz w:val="22"/>
-          <w:szCs w:val="22"/>
-          <w:rtl w:val="0"/>
-        </w:rPr>
-        <w:t xml:space="preserve">Cloud &amp; Version Control</w:t>
-      </w:r>
-      <w:r>
-        <w:rPr>
-          <w:rFonts w:ascii="Calibri" w:cs="Calibri" w:eastAsia="Calibri" w:hAnsi="Calibri"/>
-          <w:sz w:val="22"/>
-          <w:szCs w:val="22"/>
-          <w:rtl w:val="0"/>
-        </w:rPr>
-        <w:t xml:space="preserve">: Git, GitHub</w:t>
-      </w:r>
-    </w:p>
-    <w:p>
-      <w:pPr>
-        <w:rPr>
-          <w:rFonts w:ascii="Calibri" w:cs="Calibri" w:eastAsia="Calibri" w:hAnsi="Calibri"/>
-          <w:b w:val="1"/>
-          <w:sz w:val="22"/>
-          <w:szCs w:val="22"/>
-        </w:rPr>
-      </w:pPr>
-      <w:r>
-        <w:rPr>
-          <w:rFonts w:ascii="Calibri" w:cs="Calibri" w:eastAsia="Calibri" w:hAnsi="Calibri"/>
-          <w:b w:val="1"/>
-          <w:sz w:val="22"/>
-          <w:szCs w:val="22"/>
-          <w:rtl w:val="0"/>
-        </w:rPr>
-        <w:t xml:space="preserve">Databases</w:t>
-      </w:r>
-      <w:r>
-        <w:rPr>
-          <w:rFonts w:ascii="Calibri" w:cs="Calibri" w:eastAsia="Calibri" w:hAnsi="Calibri"/>
-          <w:sz w:val="22"/>
-          <w:szCs w:val="22"/>
-          <w:rtl w:val="0"/>
-        </w:rPr>
-        <w:t xml:space="preserve">: SQL, MySQL, NoSQL</w:t>
-      </w:r>
-      <w:r>
-        <w:rPr>
-          <w:rtl w:val="0"/>
-        </w:rPr>
-      </w:r>
-    </w:p>
-    <w:p>
-      <w:pPr>
-        <w:jc w:val="center"/>
+    <w:tbl>
+      <w:tblPr>
+        <w:tblStyle w:val="Table1"/>
+        <w:tblW w:w="7770.0" w:type="dxa"/>
+        <w:jc w:val="left"/>
+        <w:tblBorders>
+          <w:top w:color="000000" w:space="0" w:sz="0" w:val="nil"/>
+          <w:left w:color="000000" w:space="0" w:sz="0" w:val="nil"/>
+          <w:bottom w:color="000000" w:space="0" w:sz="0" w:val="nil"/>
+          <w:right w:color="000000" w:space="0" w:sz="0" w:val="nil"/>
+          <w:insideH w:color="000000" w:space="0" w:sz="0" w:val="nil"/>
+          <w:insideV w:color="000000" w:space="0" w:sz="0" w:val="nil"/>
+        </w:tblBorders>
+        <w:tblLayout w:type="fixed"/>
+        <w:tblLook w:val="0600"/>
+      </w:tblPr>
+      <w:tblGrid>
+        <w:gridCol w:w="2820"/>
+        <w:gridCol w:w="4950"/>
+        <w:tblGridChange w:id="0">
+          <w:tblGrid>
+            <w:gridCol w:w="2820"/>
+            <w:gridCol w:w="4950"/>
+          </w:tblGrid>
+        </w:tblGridChange>
+      </w:tblGrid>
+      <w:tr>
+        <w:trPr>
+          <w:cantSplit w:val="0"/>
+          <w:trHeight w:val="500" w:hRule="atLeast"/>
+          <w:tblHeader w:val="1"/>
+        </w:trPr>
+        <w:tc>
+          <w:tcPr>
+            <w:tcBorders>
+              <w:top w:color="000000" w:space="0" w:sz="0" w:val="nil"/>
+              <w:left w:color="000000" w:space="0" w:sz="0" w:val="nil"/>
+              <w:bottom w:color="000000" w:space="0" w:sz="0" w:val="nil"/>
+              <w:right w:color="000000" w:space="0" w:sz="0" w:val="nil"/>
+            </w:tcBorders>
+            <w:tcMar>
+              <w:top w:w="100.0" w:type="dxa"/>
+              <w:left w:w="100.0" w:type="dxa"/>
+              <w:bottom w:w="100.0" w:type="dxa"/>
+              <w:right w:w="100.0" w:type="dxa"/>
+            </w:tcMar>
+            <w:vAlign w:val="top"/>
+          </w:tcPr>
+          <w:p>
+            <w:pPr>
+              <w:ind w:left="720" w:hanging="360"/>
+              <w:jc w:val="center"/>
+              <w:rPr>
+                <w:rFonts w:ascii="Calibri" w:cs="Calibri" w:eastAsia="Calibri" w:hAnsi="Calibri"/>
+                <w:sz w:val="22"/>
+                <w:szCs w:val="22"/>
+              </w:rPr>
+            </w:pPr>
+            <w:r>
+              <w:rPr>
+                <w:rFonts w:ascii="Calibri" w:cs="Calibri" w:eastAsia="Calibri" w:hAnsi="Calibri"/>
+                <w:b w:val="1"/>
+                <w:sz w:val="22"/>
+                <w:szCs w:val="22"/>
+                <w:rtl w:val="0"/>
+              </w:rPr>
+              <w:t xml:space="preserve">Category</w:t>
+            </w:r>
+            <w:r>
+              <w:rPr>
+                <w:rtl w:val="0"/>
+              </w:rPr>
+            </w:r>
+          </w:p>
+        </w:tc>
+        <w:tc>
+          <w:tcPr>
+            <w:tcBorders>
+              <w:top w:color="000000" w:space="0" w:sz="0" w:val="nil"/>
+              <w:left w:color="000000" w:space="0" w:sz="0" w:val="nil"/>
+              <w:bottom w:color="000000" w:space="0" w:sz="0" w:val="nil"/>
+              <w:right w:color="000000" w:space="0" w:sz="0" w:val="nil"/>
+            </w:tcBorders>
+            <w:tcMar>
+              <w:top w:w="100.0" w:type="dxa"/>
+              <w:left w:w="100.0" w:type="dxa"/>
+              <w:bottom w:w="100.0" w:type="dxa"/>
+              <w:right w:w="100.0" w:type="dxa"/>
+            </w:tcMar>
+            <w:vAlign w:val="top"/>
+          </w:tcPr>
+          <w:p>
+            <w:pPr>
+              <w:ind w:left="720" w:hanging="360"/>
+              <w:jc w:val="center"/>
+              <w:rPr>
+                <w:rFonts w:ascii="Calibri" w:cs="Calibri" w:eastAsia="Calibri" w:hAnsi="Calibri"/>
+                <w:sz w:val="22"/>
+                <w:szCs w:val="22"/>
+              </w:rPr>
+            </w:pPr>
+            <w:r>
+              <w:rPr>
+                <w:rFonts w:ascii="Calibri" w:cs="Calibri" w:eastAsia="Calibri" w:hAnsi="Calibri"/>
+                <w:b w:val="1"/>
+                <w:sz w:val="22"/>
+                <w:szCs w:val="22"/>
+                <w:rtl w:val="0"/>
+              </w:rPr>
+              <w:t xml:space="preserve">Skills</w:t>
+            </w:r>
+            <w:r>
+              <w:rPr>
+                <w:rtl w:val="0"/>
+              </w:rPr>
+            </w:r>
+          </w:p>
+        </w:tc>
+      </w:tr>
+      <w:tr>
+        <w:trPr>
+          <w:cantSplit w:val="0"/>
+          <w:trHeight w:val="500" w:hRule="atLeast"/>
+          <w:tblHeader w:val="1"/>
+        </w:trPr>
+        <w:tc>
+          <w:tcPr>
+            <w:tcBorders>
+              <w:top w:color="000000" w:space="0" w:sz="0" w:val="nil"/>
+              <w:left w:color="000000" w:space="0" w:sz="0" w:val="nil"/>
+              <w:bottom w:color="000000" w:space="0" w:sz="0" w:val="nil"/>
+              <w:right w:color="000000" w:space="0" w:sz="0" w:val="nil"/>
+            </w:tcBorders>
+            <w:tcMar>
+              <w:top w:w="100.0" w:type="dxa"/>
+              <w:left w:w="100.0" w:type="dxa"/>
+              <w:bottom w:w="100.0" w:type="dxa"/>
+              <w:right w:w="100.0" w:type="dxa"/>
+            </w:tcMar>
+            <w:vAlign w:val="top"/>
+          </w:tcPr>
+          <w:p>
+            <w:pPr>
+              <w:ind w:left="720" w:hanging="360"/>
+              <w:rPr>
+                <w:rFonts w:ascii="Calibri" w:cs="Calibri" w:eastAsia="Calibri" w:hAnsi="Calibri"/>
+                <w:sz w:val="22"/>
+                <w:szCs w:val="22"/>
+              </w:rPr>
+            </w:pPr>
+            <w:r>
+              <w:rPr>
+                <w:rFonts w:ascii="Calibri" w:cs="Calibri" w:eastAsia="Calibri" w:hAnsi="Calibri"/>
+                <w:b w:val="1"/>
+                <w:sz w:val="22"/>
+                <w:szCs w:val="22"/>
+                <w:rtl w:val="0"/>
+              </w:rPr>
+              <w:t xml:space="preserve">Programming Languages</w:t>
+            </w:r>
+            <w:r>
+              <w:rPr>
+                <w:rtl w:val="0"/>
+              </w:rPr>
+            </w:r>
+          </w:p>
+        </w:tc>
+        <w:tc>
+          <w:tcPr>
+            <w:tcBorders>
+              <w:top w:color="000000" w:space="0" w:sz="0" w:val="nil"/>
+              <w:left w:color="000000" w:space="0" w:sz="0" w:val="nil"/>
+              <w:bottom w:color="000000" w:space="0" w:sz="0" w:val="nil"/>
+              <w:right w:color="000000" w:space="0" w:sz="0" w:val="nil"/>
+            </w:tcBorders>
+            <w:tcMar>
+              <w:top w:w="100.0" w:type="dxa"/>
+              <w:left w:w="100.0" w:type="dxa"/>
+              <w:bottom w:w="100.0" w:type="dxa"/>
+              <w:right w:w="100.0" w:type="dxa"/>
+            </w:tcMar>
+            <w:vAlign w:val="top"/>
+          </w:tcPr>
+          <w:p>
+            <w:pPr>
+              <w:ind w:left="720" w:hanging="360"/>
+              <w:rPr>
+                <w:rFonts w:ascii="Calibri" w:cs="Calibri" w:eastAsia="Calibri" w:hAnsi="Calibri"/>
+                <w:sz w:val="22"/>
+                <w:szCs w:val="22"/>
+              </w:rPr>
+            </w:pPr>
+            <w:r>
+              <w:rPr>
+                <w:rFonts w:ascii="Calibri" w:cs="Calibri" w:eastAsia="Calibri" w:hAnsi="Calibri"/>
+                <w:sz w:val="22"/>
+                <w:szCs w:val="22"/>
+                <w:rtl w:val="0"/>
+              </w:rPr>
+              <w:t xml:space="preserve">Python, JavaScript, TypeScript, Java, C#, C++, PHP</w:t>
+            </w:r>
+          </w:p>
+        </w:tc>
+      </w:tr>
+      <w:tr>
+        <w:trPr>
+          <w:cantSplit w:val="0"/>
+          <w:trHeight w:val="500" w:hRule="atLeast"/>
+          <w:tblHeader w:val="0"/>
+        </w:trPr>
+        <w:tc>
+          <w:tcPr>
+            <w:tcBorders>
+              <w:top w:color="000000" w:space="0" w:sz="0" w:val="nil"/>
+              <w:left w:color="000000" w:space="0" w:sz="0" w:val="nil"/>
+              <w:bottom w:color="000000" w:space="0" w:sz="0" w:val="nil"/>
+              <w:right w:color="000000" w:space="0" w:sz="0" w:val="nil"/>
+            </w:tcBorders>
+            <w:tcMar>
+              <w:top w:w="100.0" w:type="dxa"/>
+              <w:left w:w="100.0" w:type="dxa"/>
+              <w:bottom w:w="100.0" w:type="dxa"/>
+              <w:right w:w="100.0" w:type="dxa"/>
+            </w:tcMar>
+            <w:vAlign w:val="top"/>
+          </w:tcPr>
+          <w:p>
+            <w:pPr>
+              <w:ind w:left="720" w:hanging="360"/>
+              <w:rPr>
+                <w:rFonts w:ascii="Calibri" w:cs="Calibri" w:eastAsia="Calibri" w:hAnsi="Calibri"/>
+                <w:sz w:val="22"/>
+                <w:szCs w:val="22"/>
+              </w:rPr>
+            </w:pPr>
+            <w:r>
+              <w:rPr>
+                <w:rFonts w:ascii="Calibri" w:cs="Calibri" w:eastAsia="Calibri" w:hAnsi="Calibri"/>
+                <w:b w:val="1"/>
+                <w:sz w:val="22"/>
+                <w:szCs w:val="22"/>
+                <w:rtl w:val="0"/>
+              </w:rPr>
+              <w:t xml:space="preserve">Frameworks &amp; Libraries</w:t>
+            </w:r>
+            <w:r>
+              <w:rPr>
+                <w:rtl w:val="0"/>
+              </w:rPr>
+            </w:r>
+          </w:p>
+        </w:tc>
+        <w:tc>
+          <w:tcPr>
+            <w:tcBorders>
+              <w:top w:color="000000" w:space="0" w:sz="0" w:val="nil"/>
+              <w:left w:color="000000" w:space="0" w:sz="0" w:val="nil"/>
+              <w:bottom w:color="000000" w:space="0" w:sz="0" w:val="nil"/>
+              <w:right w:color="000000" w:space="0" w:sz="0" w:val="nil"/>
+            </w:tcBorders>
+            <w:tcMar>
+              <w:top w:w="100.0" w:type="dxa"/>
+              <w:left w:w="100.0" w:type="dxa"/>
+              <w:bottom w:w="100.0" w:type="dxa"/>
+              <w:right w:w="100.0" w:type="dxa"/>
+            </w:tcMar>
+            <w:vAlign w:val="top"/>
+          </w:tcPr>
+          <w:p>
+            <w:pPr>
+              <w:ind w:left="720" w:hanging="360"/>
+              <w:rPr>
+                <w:rFonts w:ascii="Calibri" w:cs="Calibri" w:eastAsia="Calibri" w:hAnsi="Calibri"/>
+                <w:sz w:val="22"/>
+                <w:szCs w:val="22"/>
+              </w:rPr>
+            </w:pPr>
+            <w:r>
+              <w:rPr>
+                <w:rFonts w:ascii="Calibri" w:cs="Calibri" w:eastAsia="Calibri" w:hAnsi="Calibri"/>
+                <w:sz w:val="22"/>
+                <w:szCs w:val="22"/>
+                <w:rtl w:val="0"/>
+              </w:rPr>
+              <w:t xml:space="preserve">React, Angular, Node.js</w:t>
+            </w:r>
+          </w:p>
+        </w:tc>
+      </w:tr>
+      <w:tr>
+        <w:trPr>
+          <w:cantSplit w:val="0"/>
+          <w:trHeight w:val="500" w:hRule="atLeast"/>
+          <w:tblHeader w:val="0"/>
+        </w:trPr>
+        <w:tc>
+          <w:tcPr>
+            <w:tcBorders>
+              <w:top w:color="000000" w:space="0" w:sz="0" w:val="nil"/>
+              <w:left w:color="000000" w:space="0" w:sz="0" w:val="nil"/>
+              <w:bottom w:color="000000" w:space="0" w:sz="0" w:val="nil"/>
+              <w:right w:color="000000" w:space="0" w:sz="0" w:val="nil"/>
+            </w:tcBorders>
+            <w:tcMar>
+              <w:top w:w="100.0" w:type="dxa"/>
+              <w:left w:w="100.0" w:type="dxa"/>
+              <w:bottom w:w="100.0" w:type="dxa"/>
+              <w:right w:w="100.0" w:type="dxa"/>
+            </w:tcMar>
+            <w:vAlign w:val="top"/>
+          </w:tcPr>
+          <w:p>
+            <w:pPr>
+              <w:ind w:left="720" w:hanging="360"/>
+              <w:rPr>
+                <w:rFonts w:ascii="Calibri" w:cs="Calibri" w:eastAsia="Calibri" w:hAnsi="Calibri"/>
+                <w:sz w:val="22"/>
+                <w:szCs w:val="22"/>
+              </w:rPr>
+            </w:pPr>
+            <w:r>
+              <w:rPr>
+                <w:rFonts w:ascii="Calibri" w:cs="Calibri" w:eastAsia="Calibri" w:hAnsi="Calibri"/>
+                <w:b w:val="1"/>
+                <w:sz w:val="22"/>
+                <w:szCs w:val="22"/>
+                <w:rtl w:val="0"/>
+              </w:rPr>
+              <w:t xml:space="preserve">Web Technologies</w:t>
+            </w:r>
+            <w:r>
+              <w:rPr>
+                <w:rtl w:val="0"/>
+              </w:rPr>
+            </w:r>
+          </w:p>
+        </w:tc>
+        <w:tc>
+          <w:tcPr>
+            <w:tcBorders>
+              <w:top w:color="000000" w:space="0" w:sz="0" w:val="nil"/>
+              <w:left w:color="000000" w:space="0" w:sz="0" w:val="nil"/>
+              <w:bottom w:color="000000" w:space="0" w:sz="0" w:val="nil"/>
+              <w:right w:color="000000" w:space="0" w:sz="0" w:val="nil"/>
+            </w:tcBorders>
+            <w:tcMar>
+              <w:top w:w="100.0" w:type="dxa"/>
+              <w:left w:w="100.0" w:type="dxa"/>
+              <w:bottom w:w="100.0" w:type="dxa"/>
+              <w:right w:w="100.0" w:type="dxa"/>
+            </w:tcMar>
+            <w:vAlign w:val="top"/>
+          </w:tcPr>
+          <w:p>
+            <w:pPr>
+              <w:ind w:left="720" w:hanging="360"/>
+              <w:rPr>
+                <w:rFonts w:ascii="Calibri" w:cs="Calibri" w:eastAsia="Calibri" w:hAnsi="Calibri"/>
+                <w:sz w:val="22"/>
+                <w:szCs w:val="22"/>
+              </w:rPr>
+            </w:pPr>
+            <w:r>
+              <w:rPr>
+                <w:rFonts w:ascii="Calibri" w:cs="Calibri" w:eastAsia="Calibri" w:hAnsi="Calibri"/>
+                <w:sz w:val="22"/>
+                <w:szCs w:val="22"/>
+                <w:rtl w:val="0"/>
+              </w:rPr>
+              <w:t xml:space="preserve">HTML, CSS, RESTful API</w:t>
+            </w:r>
+          </w:p>
+        </w:tc>
+      </w:tr>
+      <w:tr>
+        <w:trPr>
+          <w:cantSplit w:val="0"/>
+          <w:trHeight w:val="500" w:hRule="atLeast"/>
+          <w:tblHeader w:val="0"/>
+        </w:trPr>
+        <w:tc>
+          <w:tcPr>
+            <w:tcBorders>
+              <w:top w:color="000000" w:space="0" w:sz="0" w:val="nil"/>
+              <w:left w:color="000000" w:space="0" w:sz="0" w:val="nil"/>
+              <w:bottom w:color="000000" w:space="0" w:sz="0" w:val="nil"/>
+              <w:right w:color="000000" w:space="0" w:sz="0" w:val="nil"/>
+            </w:tcBorders>
+            <w:tcMar>
+              <w:top w:w="100.0" w:type="dxa"/>
+              <w:left w:w="100.0" w:type="dxa"/>
+              <w:bottom w:w="100.0" w:type="dxa"/>
+              <w:right w:w="100.0" w:type="dxa"/>
+            </w:tcMar>
+            <w:vAlign w:val="top"/>
+          </w:tcPr>
+          <w:p>
+            <w:pPr>
+              <w:ind w:left="720" w:hanging="360"/>
+              <w:rPr>
+                <w:rFonts w:ascii="Calibri" w:cs="Calibri" w:eastAsia="Calibri" w:hAnsi="Calibri"/>
+                <w:sz w:val="22"/>
+                <w:szCs w:val="22"/>
+              </w:rPr>
+            </w:pPr>
+            <w:r>
+              <w:rPr>
+                <w:rFonts w:ascii="Calibri" w:cs="Calibri" w:eastAsia="Calibri" w:hAnsi="Calibri"/>
+                <w:b w:val="1"/>
+                <w:sz w:val="22"/>
+                <w:szCs w:val="22"/>
+                <w:rtl w:val="0"/>
+              </w:rPr>
+              <w:t xml:space="preserve">Mobile Development</w:t>
+            </w:r>
+            <w:r>
+              <w:rPr>
+                <w:rtl w:val="0"/>
+              </w:rPr>
+            </w:r>
+          </w:p>
+        </w:tc>
+        <w:tc>
+          <w:tcPr>
+            <w:tcBorders>
+              <w:top w:color="000000" w:space="0" w:sz="0" w:val="nil"/>
+              <w:left w:color="000000" w:space="0" w:sz="0" w:val="nil"/>
+              <w:bottom w:color="000000" w:space="0" w:sz="0" w:val="nil"/>
+              <w:right w:color="000000" w:space="0" w:sz="0" w:val="nil"/>
+            </w:tcBorders>
+            <w:tcMar>
+              <w:top w:w="100.0" w:type="dxa"/>
+              <w:left w:w="100.0" w:type="dxa"/>
+              <w:bottom w:w="100.0" w:type="dxa"/>
+              <w:right w:w="100.0" w:type="dxa"/>
+            </w:tcMar>
+            <w:vAlign w:val="top"/>
+          </w:tcPr>
+          <w:p>
+            <w:pPr>
+              <w:ind w:left="720" w:hanging="360"/>
+              <w:rPr>
+                <w:rFonts w:ascii="Calibri" w:cs="Calibri" w:eastAsia="Calibri" w:hAnsi="Calibri"/>
+                <w:sz w:val="22"/>
+                <w:szCs w:val="22"/>
+              </w:rPr>
+            </w:pPr>
+            <w:r>
+              <w:rPr>
+                <w:rFonts w:ascii="Calibri" w:cs="Calibri" w:eastAsia="Calibri" w:hAnsi="Calibri"/>
+                <w:sz w:val="22"/>
+                <w:szCs w:val="22"/>
+                <w:rtl w:val="0"/>
+              </w:rPr>
+              <w:t xml:space="preserve">Android Studio</w:t>
+            </w:r>
+          </w:p>
+        </w:tc>
+      </w:tr>
+      <w:tr>
+        <w:trPr>
+          <w:cantSplit w:val="0"/>
+          <w:trHeight w:val="500" w:hRule="atLeast"/>
+          <w:tblHeader w:val="0"/>
+        </w:trPr>
+        <w:tc>
+          <w:tcPr>
+            <w:tcBorders>
+              <w:top w:color="000000" w:space="0" w:sz="0" w:val="nil"/>
+              <w:left w:color="000000" w:space="0" w:sz="0" w:val="nil"/>
+              <w:bottom w:color="000000" w:space="0" w:sz="0" w:val="nil"/>
+              <w:right w:color="000000" w:space="0" w:sz="0" w:val="nil"/>
+            </w:tcBorders>
+            <w:tcMar>
+              <w:top w:w="100.0" w:type="dxa"/>
+              <w:left w:w="100.0" w:type="dxa"/>
+              <w:bottom w:w="100.0" w:type="dxa"/>
+              <w:right w:w="100.0" w:type="dxa"/>
+            </w:tcMar>
+            <w:vAlign w:val="top"/>
+          </w:tcPr>
+          <w:p>
+            <w:pPr>
+              <w:ind w:left="720" w:hanging="360"/>
+              <w:rPr>
+                <w:rFonts w:ascii="Calibri" w:cs="Calibri" w:eastAsia="Calibri" w:hAnsi="Calibri"/>
+                <w:sz w:val="22"/>
+                <w:szCs w:val="22"/>
+              </w:rPr>
+            </w:pPr>
+            <w:r>
+              <w:rPr>
+                <w:rFonts w:ascii="Calibri" w:cs="Calibri" w:eastAsia="Calibri" w:hAnsi="Calibri"/>
+                <w:b w:val="1"/>
+                <w:sz w:val="22"/>
+                <w:szCs w:val="22"/>
+                <w:rtl w:val="0"/>
+              </w:rPr>
+              <w:t xml:space="preserve">Server &amp; DevOps Tools</w:t>
+            </w:r>
+            <w:r>
+              <w:rPr>
+                <w:rtl w:val="0"/>
+              </w:rPr>
+            </w:r>
+          </w:p>
+        </w:tc>
+        <w:tc>
+          <w:tcPr>
+            <w:tcBorders>
+              <w:top w:color="000000" w:space="0" w:sz="0" w:val="nil"/>
+              <w:left w:color="000000" w:space="0" w:sz="0" w:val="nil"/>
+              <w:bottom w:color="000000" w:space="0" w:sz="0" w:val="nil"/>
+              <w:right w:color="000000" w:space="0" w:sz="0" w:val="nil"/>
+            </w:tcBorders>
+            <w:tcMar>
+              <w:top w:w="100.0" w:type="dxa"/>
+              <w:left w:w="100.0" w:type="dxa"/>
+              <w:bottom w:w="100.0" w:type="dxa"/>
+              <w:right w:w="100.0" w:type="dxa"/>
+            </w:tcMar>
+            <w:vAlign w:val="top"/>
+          </w:tcPr>
+          <w:p>
+            <w:pPr>
+              <w:ind w:left="720" w:hanging="360"/>
+              <w:rPr>
+                <w:rFonts w:ascii="Calibri" w:cs="Calibri" w:eastAsia="Calibri" w:hAnsi="Calibri"/>
+                <w:sz w:val="22"/>
+                <w:szCs w:val="22"/>
+              </w:rPr>
+            </w:pPr>
+            <w:r>
+              <w:rPr>
+                <w:rFonts w:ascii="Calibri" w:cs="Calibri" w:eastAsia="Calibri" w:hAnsi="Calibri"/>
+                <w:sz w:val="22"/>
+                <w:szCs w:val="22"/>
+                <w:rtl w:val="0"/>
+              </w:rPr>
+              <w:t xml:space="preserve">Docker, Kubernetes, Azure DevOps</w:t>
+            </w:r>
+          </w:p>
+        </w:tc>
+      </w:tr>
+      <w:tr>
+        <w:trPr>
+          <w:cantSplit w:val="0"/>
+          <w:trHeight w:val="500" w:hRule="atLeast"/>
+          <w:tblHeader w:val="0"/>
+        </w:trPr>
+        <w:tc>
+          <w:tcPr>
+            <w:tcBorders>
+              <w:top w:color="000000" w:space="0" w:sz="0" w:val="nil"/>
+              <w:left w:color="000000" w:space="0" w:sz="0" w:val="nil"/>
+              <w:bottom w:color="000000" w:space="0" w:sz="0" w:val="nil"/>
+              <w:right w:color="000000" w:space="0" w:sz="0" w:val="nil"/>
+            </w:tcBorders>
+            <w:tcMar>
+              <w:top w:w="100.0" w:type="dxa"/>
+              <w:left w:w="100.0" w:type="dxa"/>
+              <w:bottom w:w="100.0" w:type="dxa"/>
+              <w:right w:w="100.0" w:type="dxa"/>
+            </w:tcMar>
+            <w:vAlign w:val="top"/>
+          </w:tcPr>
+          <w:p>
+            <w:pPr>
+              <w:ind w:left="720" w:hanging="360"/>
+              <w:rPr>
+                <w:rFonts w:ascii="Calibri" w:cs="Calibri" w:eastAsia="Calibri" w:hAnsi="Calibri"/>
+                <w:sz w:val="22"/>
+                <w:szCs w:val="22"/>
+              </w:rPr>
+            </w:pPr>
+            <w:r>
+              <w:rPr>
+                <w:rFonts w:ascii="Calibri" w:cs="Calibri" w:eastAsia="Calibri" w:hAnsi="Calibri"/>
+                <w:b w:val="1"/>
+                <w:sz w:val="22"/>
+                <w:szCs w:val="22"/>
+                <w:rtl w:val="0"/>
+              </w:rPr>
+              <w:t xml:space="preserve">Cloud &amp; Version Control</w:t>
+            </w:r>
+            <w:r>
+              <w:rPr>
+                <w:rtl w:val="0"/>
+              </w:rPr>
+            </w:r>
+          </w:p>
+        </w:tc>
+        <w:tc>
+          <w:tcPr>
+            <w:tcBorders>
+              <w:top w:color="000000" w:space="0" w:sz="0" w:val="nil"/>
+              <w:left w:color="000000" w:space="0" w:sz="0" w:val="nil"/>
+              <w:bottom w:color="000000" w:space="0" w:sz="0" w:val="nil"/>
+              <w:right w:color="000000" w:space="0" w:sz="0" w:val="nil"/>
+            </w:tcBorders>
+            <w:tcMar>
+              <w:top w:w="100.0" w:type="dxa"/>
+              <w:left w:w="100.0" w:type="dxa"/>
+              <w:bottom w:w="100.0" w:type="dxa"/>
+              <w:right w:w="100.0" w:type="dxa"/>
+            </w:tcMar>
+            <w:vAlign w:val="top"/>
+          </w:tcPr>
+          <w:p>
+            <w:pPr>
+              <w:ind w:left="720" w:hanging="360"/>
+              <w:rPr>
+                <w:rFonts w:ascii="Calibri" w:cs="Calibri" w:eastAsia="Calibri" w:hAnsi="Calibri"/>
+                <w:sz w:val="22"/>
+                <w:szCs w:val="22"/>
+              </w:rPr>
+            </w:pPr>
+            <w:r>
+              <w:rPr>
+                <w:rFonts w:ascii="Calibri" w:cs="Calibri" w:eastAsia="Calibri" w:hAnsi="Calibri"/>
+                <w:sz w:val="22"/>
+                <w:szCs w:val="22"/>
+                <w:rtl w:val="0"/>
+              </w:rPr>
+              <w:t xml:space="preserve">Git, GitHub</w:t>
+            </w:r>
+          </w:p>
+        </w:tc>
+      </w:tr>
+      <w:tr>
+        <w:trPr>
+          <w:cantSplit w:val="0"/>
+          <w:trHeight w:val="500" w:hRule="atLeast"/>
+          <w:tblHeader w:val="0"/>
+        </w:trPr>
+        <w:tc>
+          <w:tcPr>
+            <w:tcBorders>
+              <w:top w:color="000000" w:space="0" w:sz="0" w:val="nil"/>
+              <w:left w:color="000000" w:space="0" w:sz="0" w:val="nil"/>
+              <w:bottom w:color="000000" w:space="0" w:sz="0" w:val="nil"/>
+              <w:right w:color="000000" w:space="0" w:sz="0" w:val="nil"/>
+            </w:tcBorders>
+            <w:tcMar>
+              <w:top w:w="100.0" w:type="dxa"/>
+              <w:left w:w="100.0" w:type="dxa"/>
+              <w:bottom w:w="100.0" w:type="dxa"/>
+              <w:right w:w="100.0" w:type="dxa"/>
+            </w:tcMar>
+            <w:vAlign w:val="top"/>
+          </w:tcPr>
+          <w:p>
+            <w:pPr>
+              <w:ind w:left="720" w:hanging="360"/>
+              <w:rPr>
+                <w:rFonts w:ascii="Calibri" w:cs="Calibri" w:eastAsia="Calibri" w:hAnsi="Calibri"/>
+                <w:sz w:val="22"/>
+                <w:szCs w:val="22"/>
+              </w:rPr>
+            </w:pPr>
+            <w:r>
+              <w:rPr>
+                <w:rFonts w:ascii="Calibri" w:cs="Calibri" w:eastAsia="Calibri" w:hAnsi="Calibri"/>
+                <w:b w:val="1"/>
+                <w:sz w:val="22"/>
+                <w:szCs w:val="22"/>
+                <w:rtl w:val="0"/>
+              </w:rPr>
+              <w:t xml:space="preserve">Databases</w:t>
+            </w:r>
+            <w:r>
+              <w:rPr>
+                <w:rtl w:val="0"/>
+              </w:rPr>
+            </w:r>
+          </w:p>
+        </w:tc>
+        <w:tc>
+          <w:tcPr>
+            <w:tcBorders>
+              <w:top w:color="000000" w:space="0" w:sz="0" w:val="nil"/>
+              <w:left w:color="000000" w:space="0" w:sz="0" w:val="nil"/>
+              <w:bottom w:color="000000" w:space="0" w:sz="0" w:val="nil"/>
+              <w:right w:color="000000" w:space="0" w:sz="0" w:val="nil"/>
+            </w:tcBorders>
+            <w:tcMar>
+              <w:top w:w="100.0" w:type="dxa"/>
+              <w:left w:w="100.0" w:type="dxa"/>
+              <w:bottom w:w="100.0" w:type="dxa"/>
+              <w:right w:w="100.0" w:type="dxa"/>
+            </w:tcMar>
+            <w:vAlign w:val="top"/>
+          </w:tcPr>
+          <w:p>
+            <w:pPr>
+              <w:ind w:left="720" w:hanging="360"/>
+              <w:rPr>
+                <w:rFonts w:ascii="Calibri" w:cs="Calibri" w:eastAsia="Calibri" w:hAnsi="Calibri"/>
+                <w:sz w:val="22"/>
+                <w:szCs w:val="22"/>
+              </w:rPr>
+            </w:pPr>
+            <w:r>
+              <w:rPr>
+                <w:rFonts w:ascii="Calibri" w:cs="Calibri" w:eastAsia="Calibri" w:hAnsi="Calibri"/>
+                <w:sz w:val="22"/>
+                <w:szCs w:val="22"/>
+                <w:rtl w:val="0"/>
+              </w:rPr>
+              <w:t xml:space="preserve">SQL, MySQL, NoSQL</w:t>
+            </w:r>
+          </w:p>
+        </w:tc>
+      </w:tr>
+      <w:tr>
+        <w:trPr>
+          <w:cantSplit w:val="0"/>
+          <w:trHeight w:val="500" w:hRule="atLeast"/>
+          <w:tblHeader w:val="0"/>
+        </w:trPr>
+        <w:tc>
+          <w:tcPr>
+            <w:tcBorders>
+              <w:top w:color="000000" w:space="0" w:sz="0" w:val="nil"/>
+              <w:left w:color="000000" w:space="0" w:sz="0" w:val="nil"/>
+              <w:bottom w:color="000000" w:space="0" w:sz="0" w:val="nil"/>
+              <w:right w:color="000000" w:space="0" w:sz="0" w:val="nil"/>
+            </w:tcBorders>
+            <w:tcMar>
+              <w:top w:w="100.0" w:type="dxa"/>
+              <w:left w:w="100.0" w:type="dxa"/>
+              <w:bottom w:w="100.0" w:type="dxa"/>
+              <w:right w:w="100.0" w:type="dxa"/>
+            </w:tcMar>
+            <w:vAlign w:val="top"/>
+          </w:tcPr>
+          <w:p>
+            <w:pPr>
+              <w:ind w:left="720" w:hanging="360"/>
+              <w:rPr>
+                <w:rFonts w:ascii="Calibri" w:cs="Calibri" w:eastAsia="Calibri" w:hAnsi="Calibri"/>
+                <w:sz w:val="22"/>
+                <w:szCs w:val="22"/>
+              </w:rPr>
+            </w:pPr>
+            <w:r>
+              <w:rPr>
+                <w:rFonts w:ascii="Calibri" w:cs="Calibri" w:eastAsia="Calibri" w:hAnsi="Calibri"/>
+                <w:b w:val="1"/>
+                <w:sz w:val="22"/>
+                <w:szCs w:val="22"/>
+                <w:rtl w:val="0"/>
+              </w:rPr>
+              <w:t xml:space="preserve">AI &amp; Data Science</w:t>
+            </w:r>
+            <w:r>
+              <w:rPr>
+                <w:rtl w:val="0"/>
+              </w:rPr>
+            </w:r>
+          </w:p>
+        </w:tc>
+        <w:tc>
+          <w:tcPr>
+            <w:tcBorders>
+              <w:top w:color="000000" w:space="0" w:sz="0" w:val="nil"/>
+              <w:left w:color="000000" w:space="0" w:sz="0" w:val="nil"/>
+              <w:bottom w:color="000000" w:space="0" w:sz="0" w:val="nil"/>
+              <w:right w:color="000000" w:space="0" w:sz="0" w:val="nil"/>
+            </w:tcBorders>
+            <w:tcMar>
+              <w:top w:w="100.0" w:type="dxa"/>
+              <w:left w:w="100.0" w:type="dxa"/>
+              <w:bottom w:w="100.0" w:type="dxa"/>
+              <w:right w:w="100.0" w:type="dxa"/>
+            </w:tcMar>
+            <w:vAlign w:val="top"/>
+          </w:tcPr>
+          <w:p>
+            <w:pPr>
+              <w:ind w:left="720" w:hanging="360"/>
+              <w:rPr>
+                <w:rFonts w:ascii="Calibri" w:cs="Calibri" w:eastAsia="Calibri" w:hAnsi="Calibri"/>
+                <w:sz w:val="22"/>
+                <w:szCs w:val="22"/>
+              </w:rPr>
+            </w:pPr>
+            <w:r>
+              <w:rPr>
+                <w:rFonts w:ascii="Calibri" w:cs="Calibri" w:eastAsia="Calibri" w:hAnsi="Calibri"/>
+                <w:sz w:val="22"/>
+                <w:szCs w:val="22"/>
+                <w:rtl w:val="0"/>
+              </w:rPr>
+              <w:t xml:space="preserve">OpenAI API, Jupyter Notebook</w:t>
+            </w:r>
+          </w:p>
+        </w:tc>
+      </w:tr>
+    </w:tbl>
+    <w:p>
+      <w:pPr>
+        <w:jc w:val="left"/>
         <w:rPr>
           <w:rFonts w:ascii="Calibri" w:cs="Calibri" w:eastAsia="Calibri" w:hAnsi="Calibri"/>
           <w:b w:val="1"/>
@@ -1712,6 +2310,50 @@
         <w:rPr>
           <w:rtl w:val="0"/>
         </w:rPr>
+      </w:r>
+    </w:p>
+    <w:p>
+      <w:pPr>
+        <w:jc w:val="center"/>
+        <w:rPr>
+          <w:rFonts w:ascii="Calibri" w:cs="Calibri" w:eastAsia="Calibri" w:hAnsi="Calibri"/>
+          <w:sz w:val="22"/>
+          <w:szCs w:val="22"/>
+        </w:rPr>
+      </w:pPr>
+      <w:r>
+        <w:rPr>
+          <w:rFonts w:ascii="Calibri" w:cs="Calibri" w:eastAsia="Calibri" w:hAnsi="Calibri"/>
+          <w:b w:val="1"/>
+          <w:sz w:val="22"/>
+          <w:szCs w:val="22"/>
+          <w:rtl w:val="0"/>
+        </w:rPr>
+        <w:t xml:space="preserve">Online Resume</w:t>
+      </w:r>
+      <w:r>
+        <w:rPr>
+          <w:rtl w:val="0"/>
+        </w:rPr>
+      </w:r>
+    </w:p>
+    <w:p>
+      <w:pPr>
+        <w:jc w:val="left"/>
+        <w:rPr>
+          <w:rFonts w:ascii="Calibri" w:cs="Calibri" w:eastAsia="Calibri" w:hAnsi="Calibri"/>
+          <w:sz w:val="22"/>
+          <w:szCs w:val="22"/>
+        </w:rPr>
+      </w:pPr>
+      <w:r>
+        <w:rPr>
+          <w:rFonts w:ascii="Calibri" w:cs="Calibri" w:eastAsia="Calibri" w:hAnsi="Calibri"/>
+          <w:sz w:val="22"/>
+          <w:szCs w:val="22"/>
+          <w:rtl w:val="0"/>
+        </w:rPr>
+        <w:t xml:space="preserve">https://hoony-kim-repo.github.io/Resume_manage_application/</w:t>
       </w:r>
     </w:p>
     <w:sectPr>
@@ -2447,6 +3089,14 @@
       <w:szCs w:val="48"/>
     </w:rPr>
   </w:style>
+  <w:style w:type="table" w:styleId="Table1">
+    <w:basedOn w:val="TableNormal"/>
+    <w:tblPr>
+      <w:tblStyleRowBandSize w:val="1"/>
+      <w:tblStyleColBandSize w:val="1"/>
+      <w:tblCellMar/>
+    </w:tblPr>
+  </w:style>
 </w:styles>
 </file>
 

</xml_diff>